<commit_message>
fix lab 4 diagram
</commit_message>
<xml_diff>
--- a/Lab 4 - Report.docx
+++ b/Lab 4 - Report.docx
@@ -282,7 +282,7 @@
         </w:rPr>
         <w:fldChar w:fldCharType="separate"/>
       </w:r>
-      <w:hyperlink w:anchor="_Toc65338833" w:history="1">
+      <w:hyperlink w:anchor="_Toc65587327" w:history="1">
         <w:r>
           <w:rPr>
             <w:rStyle w:val="Hyperlink"/>
@@ -328,7 +328,7 @@
             <w:noProof/>
             <w:webHidden/>
           </w:rPr>
-          <w:instrText xml:space="preserve"> PAGEREF _Toc65338833 \h </w:instrText>
+          <w:instrText xml:space="preserve"> PAGEREF _Toc65587327 \h </w:instrText>
         </w:r>
         <w:r>
           <w:rPr>
@@ -371,7 +371,7 @@
           <w:lang w:eastAsia="en-US"/>
         </w:rPr>
       </w:pPr>
-      <w:hyperlink w:anchor="_Toc65338834" w:history="1">
+      <w:hyperlink w:anchor="_Toc65587328" w:history="1">
         <w:r>
           <w:rPr>
             <w:rStyle w:val="Hyperlink"/>
@@ -417,7 +417,7 @@
             <w:noProof/>
             <w:webHidden/>
           </w:rPr>
-          <w:instrText xml:space="preserve"> PAGEREF _Toc65338834 \h </w:instrText>
+          <w:instrText xml:space="preserve"> PAGEREF _Toc65587328 \h </w:instrText>
         </w:r>
         <w:r>
           <w:rPr>
@@ -437,7 +437,7 @@
             <w:noProof/>
             <w:webHidden/>
           </w:rPr>
-          <w:t>18</w:t>
+          <w:t>17</w:t>
         </w:r>
         <w:r>
           <w:rPr>
@@ -460,7 +460,7 @@
           <w:lang w:eastAsia="en-US"/>
         </w:rPr>
       </w:pPr>
-      <w:hyperlink w:anchor="_Toc65338835" w:history="1">
+      <w:hyperlink w:anchor="_Toc65587329" w:history="1">
         <w:r>
           <w:rPr>
             <w:rStyle w:val="Hyperlink"/>
@@ -506,7 +506,7 @@
             <w:noProof/>
             <w:webHidden/>
           </w:rPr>
-          <w:instrText xml:space="preserve"> PAGEREF _Toc65338835 \h </w:instrText>
+          <w:instrText xml:space="preserve"> PAGEREF _Toc65587329 \h </w:instrText>
         </w:r>
         <w:r>
           <w:rPr>
@@ -526,7 +526,7 @@
             <w:noProof/>
             <w:webHidden/>
           </w:rPr>
-          <w:t>18</w:t>
+          <w:t>17</w:t>
         </w:r>
         <w:r>
           <w:rPr>
@@ -548,7 +548,7 @@
           <w:lang w:eastAsia="en-US"/>
         </w:rPr>
       </w:pPr>
-      <w:hyperlink w:anchor="_Toc65338836" w:history="1">
+      <w:hyperlink w:anchor="_Toc65587330" w:history="1">
         <w:r>
           <w:rPr>
             <w:rStyle w:val="Hyperlink"/>
@@ -592,7 +592,7 @@
             <w:noProof/>
             <w:webHidden/>
           </w:rPr>
-          <w:instrText xml:space="preserve"> PAGEREF _Toc65338836 \h </w:instrText>
+          <w:instrText xml:space="preserve"> PAGEREF _Toc65587330 \h </w:instrText>
         </w:r>
         <w:r>
           <w:rPr>
@@ -612,7 +612,7 @@
             <w:noProof/>
             <w:webHidden/>
           </w:rPr>
-          <w:t>18</w:t>
+          <w:t>17</w:t>
         </w:r>
         <w:r>
           <w:rPr>
@@ -707,7 +707,7 @@
         </w:rPr>
         <w:fldChar w:fldCharType="separate"/>
       </w:r>
-      <w:hyperlink w:anchor="_Toc65338812" w:history="1">
+      <w:hyperlink w:anchor="_Toc65592070" w:history="1">
         <w:r>
           <w:rPr>
             <w:rStyle w:val="Hyperlink"/>
@@ -726,7 +726,7 @@
             <w:bCs/>
             <w:noProof/>
           </w:rPr>
-          <w:t>. System Block Diagram - showing the Atmega input and output ports (and port numbers) labeled per I/O component</w:t>
+          <w:t>. System Block Diagram - showing the ATMega input and output ports (and port numbers) labeled per I/O component</w:t>
         </w:r>
         <w:r>
           <w:rPr>
@@ -747,7 +747,7 @@
             <w:noProof/>
             <w:webHidden/>
           </w:rPr>
-          <w:instrText xml:space="preserve"> PAGEREF _Toc65338812 \h </w:instrText>
+          <w:instrText xml:space="preserve"> PAGEREF _Toc65592070 \h </w:instrText>
         </w:r>
         <w:r>
           <w:rPr>
@@ -789,7 +789,7 @@
           <w:noProof/>
         </w:rPr>
       </w:pPr>
-      <w:hyperlink w:anchor="_Toc65338813" w:history="1">
+      <w:hyperlink w:anchor="_Toc65592071" w:history="1">
         <w:r>
           <w:rPr>
             <w:rStyle w:val="Hyperlink"/>
@@ -841,7 +841,7 @@
             <w:noProof/>
             <w:webHidden/>
           </w:rPr>
-          <w:instrText xml:space="preserve"> PAGEREF _Toc65338813 \h </w:instrText>
+          <w:instrText xml:space="preserve"> PAGEREF _Toc65592071 \h </w:instrText>
         </w:r>
         <w:r>
           <w:rPr>
@@ -883,7 +883,7 @@
           <w:noProof/>
         </w:rPr>
       </w:pPr>
-      <w:hyperlink w:anchor="_Toc65338814" w:history="1">
+      <w:hyperlink w:anchor="_Toc65592072" w:history="1">
         <w:r>
           <w:rPr>
             <w:rStyle w:val="Hyperlink"/>
@@ -935,7 +935,7 @@
             <w:noProof/>
             <w:webHidden/>
           </w:rPr>
-          <w:instrText xml:space="preserve"> PAGEREF _Toc65338814 \h </w:instrText>
+          <w:instrText xml:space="preserve"> PAGEREF _Toc65592072 \h </w:instrText>
         </w:r>
         <w:r>
           <w:rPr>
@@ -977,7 +977,7 @@
           <w:noProof/>
         </w:rPr>
       </w:pPr>
-      <w:hyperlink w:anchor="_Toc65338815" w:history="1">
+      <w:hyperlink w:anchor="_Toc65592073" w:history="1">
         <w:r>
           <w:rPr>
             <w:rStyle w:val="Hyperlink"/>
@@ -1029,7 +1029,7 @@
             <w:noProof/>
             <w:webHidden/>
           </w:rPr>
-          <w:instrText xml:space="preserve"> PAGEREF _Toc65338815 \h </w:instrText>
+          <w:instrText xml:space="preserve"> PAGEREF _Toc65592073 \h </w:instrText>
         </w:r>
         <w:r>
           <w:rPr>
@@ -1071,7 +1071,7 @@
           <w:noProof/>
         </w:rPr>
       </w:pPr>
-      <w:hyperlink w:anchor="_Toc65338816" w:history="1">
+      <w:hyperlink w:anchor="_Toc65592074" w:history="1">
         <w:r>
           <w:rPr>
             <w:rStyle w:val="Hyperlink"/>
@@ -1101,7 +1101,7 @@
             <w:noProof/>
             <w:webHidden/>
           </w:rPr>
-          <w:instrText xml:space="preserve"> PAGEREF _Toc65338816 \h </w:instrText>
+          <w:instrText xml:space="preserve"> PAGEREF _Toc65592074 \h </w:instrText>
         </w:r>
         <w:r>
           <w:rPr>
@@ -1143,7 +1143,7 @@
           <w:noProof/>
         </w:rPr>
       </w:pPr>
-      <w:hyperlink w:anchor="_Toc65338817" w:history="1">
+      <w:hyperlink w:anchor="_Toc65592075" w:history="1">
         <w:r>
           <w:rPr>
             <w:rStyle w:val="Hyperlink"/>
@@ -1173,7 +1173,7 @@
             <w:noProof/>
             <w:webHidden/>
           </w:rPr>
-          <w:instrText xml:space="preserve"> PAGEREF _Toc65338817 \h </w:instrText>
+          <w:instrText xml:space="preserve"> PAGEREF _Toc65592075 \h </w:instrText>
         </w:r>
         <w:r>
           <w:rPr>
@@ -1215,7 +1215,7 @@
           <w:noProof/>
         </w:rPr>
       </w:pPr>
-      <w:hyperlink w:anchor="_Toc65338818" w:history="1">
+      <w:hyperlink w:anchor="_Toc65592076" w:history="1">
         <w:r>
           <w:rPr>
             <w:rStyle w:val="Hyperlink"/>
@@ -1245,7 +1245,7 @@
             <w:noProof/>
             <w:webHidden/>
           </w:rPr>
-          <w:instrText xml:space="preserve"> PAGEREF _Toc65338818 \h </w:instrText>
+          <w:instrText xml:space="preserve"> PAGEREF _Toc65592076 \h </w:instrText>
         </w:r>
         <w:r>
           <w:rPr>
@@ -1287,7 +1287,7 @@
           <w:noProof/>
         </w:rPr>
       </w:pPr>
-      <w:hyperlink w:anchor="_Toc65338819" w:history="1">
+      <w:hyperlink w:anchor="_Toc65592077" w:history="1">
         <w:r>
           <w:rPr>
             <w:rStyle w:val="Hyperlink"/>
@@ -1317,7 +1317,7 @@
             <w:noProof/>
             <w:webHidden/>
           </w:rPr>
-          <w:instrText xml:space="preserve"> PAGEREF _Toc65338819 \h </w:instrText>
+          <w:instrText xml:space="preserve"> PAGEREF _Toc65592077 \h </w:instrText>
         </w:r>
         <w:r>
           <w:rPr>
@@ -1359,7 +1359,7 @@
           <w:noProof/>
         </w:rPr>
       </w:pPr>
-      <w:hyperlink w:anchor="_Toc65338820" w:history="1">
+      <w:hyperlink w:anchor="_Toc65592078" w:history="1">
         <w:r>
           <w:rPr>
             <w:rStyle w:val="Hyperlink"/>
@@ -1389,7 +1389,7 @@
             <w:noProof/>
             <w:webHidden/>
           </w:rPr>
-          <w:instrText xml:space="preserve"> PAGEREF _Toc65338820 \h </w:instrText>
+          <w:instrText xml:space="preserve"> PAGEREF _Toc65592078 \h </w:instrText>
         </w:r>
         <w:r>
           <w:rPr>
@@ -1431,7 +1431,7 @@
           <w:noProof/>
         </w:rPr>
       </w:pPr>
-      <w:hyperlink w:anchor="_Toc65338821" w:history="1">
+      <w:hyperlink w:anchor="_Toc65592079" w:history="1">
         <w:r>
           <w:rPr>
             <w:rStyle w:val="Hyperlink"/>
@@ -1461,7 +1461,7 @@
             <w:noProof/>
             <w:webHidden/>
           </w:rPr>
-          <w:instrText xml:space="preserve"> PAGEREF _Toc65338821 \h </w:instrText>
+          <w:instrText xml:space="preserve"> PAGEREF _Toc65592079 \h </w:instrText>
         </w:r>
         <w:r>
           <w:rPr>
@@ -1503,7 +1503,7 @@
           <w:noProof/>
         </w:rPr>
       </w:pPr>
-      <w:hyperlink w:anchor="_Toc65338822" w:history="1">
+      <w:hyperlink w:anchor="_Toc65592080" w:history="1">
         <w:r>
           <w:rPr>
             <w:rStyle w:val="Hyperlink"/>
@@ -1533,7 +1533,7 @@
             <w:noProof/>
             <w:webHidden/>
           </w:rPr>
-          <w:instrText xml:space="preserve"> PAGEREF _Toc65338822 \h </w:instrText>
+          <w:instrText xml:space="preserve"> PAGEREF _Toc65592080 \h </w:instrText>
         </w:r>
         <w:r>
           <w:rPr>
@@ -1575,7 +1575,7 @@
           <w:noProof/>
         </w:rPr>
       </w:pPr>
-      <w:hyperlink w:anchor="_Toc65338823" w:history="1">
+      <w:hyperlink w:anchor="_Toc65592081" w:history="1">
         <w:r>
           <w:rPr>
             <w:rStyle w:val="Hyperlink"/>
@@ -1605,7 +1605,7 @@
             <w:noProof/>
             <w:webHidden/>
           </w:rPr>
-          <w:instrText xml:space="preserve"> PAGEREF _Toc65338823 \h </w:instrText>
+          <w:instrText xml:space="preserve"> PAGEREF _Toc65592081 \h </w:instrText>
         </w:r>
         <w:r>
           <w:rPr>
@@ -1647,7 +1647,7 @@
           <w:noProof/>
         </w:rPr>
       </w:pPr>
-      <w:hyperlink w:anchor="_Toc65338824" w:history="1">
+      <w:hyperlink w:anchor="_Toc65592082" w:history="1">
         <w:r>
           <w:rPr>
             <w:rStyle w:val="Hyperlink"/>
@@ -1677,7 +1677,7 @@
             <w:noProof/>
             <w:webHidden/>
           </w:rPr>
-          <w:instrText xml:space="preserve"> PAGEREF _Toc65338824 \h </w:instrText>
+          <w:instrText xml:space="preserve"> PAGEREF _Toc65592082 \h </w:instrText>
         </w:r>
         <w:r>
           <w:rPr>
@@ -1719,7 +1719,7 @@
           <w:noProof/>
         </w:rPr>
       </w:pPr>
-      <w:hyperlink w:anchor="_Toc65338825" w:history="1">
+      <w:hyperlink w:anchor="_Toc65592083" w:history="1">
         <w:r>
           <w:rPr>
             <w:rStyle w:val="Hyperlink"/>
@@ -1749,7 +1749,7 @@
             <w:noProof/>
             <w:webHidden/>
           </w:rPr>
-          <w:instrText xml:space="preserve"> PAGEREF _Toc65338825 \h </w:instrText>
+          <w:instrText xml:space="preserve"> PAGEREF _Toc65592083 \h </w:instrText>
         </w:r>
         <w:r>
           <w:rPr>
@@ -1791,7 +1791,7 @@
           <w:noProof/>
         </w:rPr>
       </w:pPr>
-      <w:hyperlink w:anchor="_Toc65338826" w:history="1">
+      <w:hyperlink w:anchor="_Toc65592084" w:history="1">
         <w:r>
           <w:rPr>
             <w:rStyle w:val="Hyperlink"/>
@@ -1821,7 +1821,7 @@
             <w:noProof/>
             <w:webHidden/>
           </w:rPr>
-          <w:instrText xml:space="preserve"> PAGEREF _Toc65338826 \h </w:instrText>
+          <w:instrText xml:space="preserve"> PAGEREF _Toc65592084 \h </w:instrText>
         </w:r>
         <w:r>
           <w:rPr>
@@ -1863,7 +1863,7 @@
           <w:noProof/>
         </w:rPr>
       </w:pPr>
-      <w:hyperlink w:anchor="_Toc65338827" w:history="1">
+      <w:hyperlink w:anchor="_Toc65592085" w:history="1">
         <w:r>
           <w:rPr>
             <w:rStyle w:val="Hyperlink"/>
@@ -1893,7 +1893,7 @@
             <w:noProof/>
             <w:webHidden/>
           </w:rPr>
-          <w:instrText xml:space="preserve"> PAGEREF _Toc65338827 \h </w:instrText>
+          <w:instrText xml:space="preserve"> PAGEREF _Toc65592085 \h </w:instrText>
         </w:r>
         <w:r>
           <w:rPr>
@@ -1913,7 +1913,7 @@
             <w:noProof/>
             <w:webHidden/>
           </w:rPr>
-          <w:t>15</w:t>
+          <w:t>14</w:t>
         </w:r>
         <w:r>
           <w:rPr>
@@ -1935,7 +1935,7 @@
           <w:noProof/>
         </w:rPr>
       </w:pPr>
-      <w:hyperlink w:anchor="_Toc65338828" w:history="1">
+      <w:hyperlink w:anchor="_Toc65592086" w:history="1">
         <w:r>
           <w:rPr>
             <w:rStyle w:val="Hyperlink"/>
@@ -1965,7 +1965,7 @@
             <w:noProof/>
             <w:webHidden/>
           </w:rPr>
-          <w:instrText xml:space="preserve"> PAGEREF _Toc65338828 \h </w:instrText>
+          <w:instrText xml:space="preserve"> PAGEREF _Toc65592086 \h </w:instrText>
         </w:r>
         <w:r>
           <w:rPr>
@@ -1985,7 +1985,7 @@
             <w:noProof/>
             <w:webHidden/>
           </w:rPr>
-          <w:t>16</w:t>
+          <w:t>15</w:t>
         </w:r>
         <w:r>
           <w:rPr>
@@ -2007,7 +2007,7 @@
           <w:noProof/>
         </w:rPr>
       </w:pPr>
-      <w:hyperlink w:anchor="_Toc65338829" w:history="1">
+      <w:hyperlink w:anchor="_Toc65592087" w:history="1">
         <w:r>
           <w:rPr>
             <w:rStyle w:val="Hyperlink"/>
@@ -2037,7 +2037,7 @@
             <w:noProof/>
             <w:webHidden/>
           </w:rPr>
-          <w:instrText xml:space="preserve"> PAGEREF _Toc65338829 \h </w:instrText>
+          <w:instrText xml:space="preserve"> PAGEREF _Toc65592087 \h </w:instrText>
         </w:r>
         <w:r>
           <w:rPr>
@@ -2057,7 +2057,7 @@
             <w:noProof/>
             <w:webHidden/>
           </w:rPr>
-          <w:t>16</w:t>
+          <w:t>15</w:t>
         </w:r>
         <w:r>
           <w:rPr>
@@ -2079,7 +2079,7 @@
           <w:noProof/>
         </w:rPr>
       </w:pPr>
-      <w:hyperlink w:anchor="_Toc65338830" w:history="1">
+      <w:hyperlink w:anchor="_Toc65592088" w:history="1">
         <w:r>
           <w:rPr>
             <w:rStyle w:val="Hyperlink"/>
@@ -2109,7 +2109,7 @@
             <w:noProof/>
             <w:webHidden/>
           </w:rPr>
-          <w:instrText xml:space="preserve"> PAGEREF _Toc65338830 \h </w:instrText>
+          <w:instrText xml:space="preserve"> PAGEREF _Toc65592088 \h </w:instrText>
         </w:r>
         <w:r>
           <w:rPr>
@@ -2129,7 +2129,7 @@
             <w:noProof/>
             <w:webHidden/>
           </w:rPr>
-          <w:t>17</w:t>
+          <w:t>16</w:t>
         </w:r>
         <w:r>
           <w:rPr>
@@ -2151,7 +2151,7 @@
           <w:noProof/>
         </w:rPr>
       </w:pPr>
-      <w:hyperlink w:anchor="_Toc65338831" w:history="1">
+      <w:hyperlink w:anchor="_Toc65592089" w:history="1">
         <w:r>
           <w:rPr>
             <w:rStyle w:val="Hyperlink"/>
@@ -2181,7 +2181,7 @@
             <w:noProof/>
             <w:webHidden/>
           </w:rPr>
-          <w:instrText xml:space="preserve"> PAGEREF _Toc65338831 \h </w:instrText>
+          <w:instrText xml:space="preserve"> PAGEREF _Toc65592089 \h </w:instrText>
         </w:r>
         <w:r>
           <w:rPr>
@@ -2201,7 +2201,7 @@
             <w:noProof/>
             <w:webHidden/>
           </w:rPr>
-          <w:t>17</w:t>
+          <w:t>16</w:t>
         </w:r>
         <w:r>
           <w:rPr>
@@ -2223,7 +2223,7 @@
           <w:noProof/>
         </w:rPr>
       </w:pPr>
-      <w:hyperlink w:anchor="_Toc65338832" w:history="1">
+      <w:hyperlink w:anchor="_Toc65592090" w:history="1">
         <w:r>
           <w:rPr>
             <w:rStyle w:val="Hyperlink"/>
@@ -2253,7 +2253,7 @@
             <w:noProof/>
             <w:webHidden/>
           </w:rPr>
-          <w:instrText xml:space="preserve"> PAGEREF _Toc65338832 \h </w:instrText>
+          <w:instrText xml:space="preserve"> PAGEREF _Toc65592090 \h </w:instrText>
         </w:r>
         <w:r>
           <w:rPr>
@@ -2273,7 +2273,7 @@
             <w:noProof/>
             <w:webHidden/>
           </w:rPr>
-          <w:t>18</w:t>
+          <w:t>17</w:t>
         </w:r>
         <w:r>
           <w:rPr>
@@ -2421,7 +2421,7 @@
       <w:pPr>
         <w:pStyle w:val="Heading1"/>
       </w:pPr>
-      <w:bookmarkStart w:id="0" w:name="_Toc65338833"/>
+      <w:bookmarkStart w:id="0" w:name="_Toc65587327"/>
       <w:r>
         <w:lastRenderedPageBreak/>
         <w:t>Software Implementation</w:t>
@@ -2514,7 +2514,7 @@
         </w:rPr>
       </w:pPr>
       <w:bookmarkStart w:id="1" w:name="_Ref63175418"/>
-      <w:bookmarkStart w:id="2" w:name="_Toc65338812"/>
+      <w:bookmarkStart w:id="2" w:name="_Toc65592070"/>
       <w:r>
         <w:rPr>
           <w:rFonts w:ascii="Times New Roman" w:hAnsi="Times New Roman"/>
@@ -2770,7 +2770,7 @@
         <w:jc w:val="center"/>
       </w:pPr>
       <w:bookmarkStart w:id="3" w:name="_Ref63176034"/>
-      <w:bookmarkStart w:id="4" w:name="_Toc65338813"/>
+      <w:bookmarkStart w:id="4" w:name="_Toc65592071"/>
       <w:r>
         <w:rPr>
           <w:b/>
@@ -2919,7 +2919,7 @@
         <w:jc w:val="center"/>
       </w:pPr>
       <w:bookmarkStart w:id="5" w:name="_Ref63176095"/>
-      <w:bookmarkStart w:id="6" w:name="_Toc65338814"/>
+      <w:bookmarkStart w:id="6" w:name="_Toc65592072"/>
       <w:r>
         <w:rPr>
           <w:b/>
@@ -3040,7 +3040,7 @@
         <w:jc w:val="center"/>
       </w:pPr>
       <w:bookmarkStart w:id="7" w:name="_Ref63176277"/>
-      <w:bookmarkStart w:id="8" w:name="_Toc65338815"/>
+      <w:bookmarkStart w:id="8" w:name="_Toc65592073"/>
       <w:r>
         <w:rPr>
           <w:b/>
@@ -3177,7 +3177,7 @@
         <w:jc w:val="center"/>
       </w:pPr>
       <w:bookmarkStart w:id="9" w:name="_Ref63175556"/>
-      <w:bookmarkStart w:id="10" w:name="_Toc65338816"/>
+      <w:bookmarkStart w:id="10" w:name="_Toc65592074"/>
       <w:r>
         <w:rPr>
           <w:b/>
@@ -3356,7 +3356,7 @@
         <w:jc w:val="center"/>
       </w:pPr>
       <w:bookmarkStart w:id="11" w:name="_Ref63176647"/>
-      <w:bookmarkStart w:id="12" w:name="_Toc65338817"/>
+      <w:bookmarkStart w:id="12" w:name="_Toc65592075"/>
       <w:r>
         <w:rPr>
           <w:b/>
@@ -3495,7 +3495,7 @@
         </w:rPr>
       </w:pPr>
       <w:bookmarkStart w:id="13" w:name="_Ref63176636"/>
-      <w:bookmarkStart w:id="14" w:name="_Toc65338818"/>
+      <w:bookmarkStart w:id="14" w:name="_Toc65592076"/>
       <w:r>
         <w:rPr>
           <w:b/>
@@ -3676,7 +3676,7 @@
         </w:rPr>
       </w:pPr>
       <w:bookmarkStart w:id="15" w:name="_Ref63176617"/>
-      <w:bookmarkStart w:id="16" w:name="_Toc65338819"/>
+      <w:bookmarkStart w:id="16" w:name="_Toc65592077"/>
       <w:r>
         <w:rPr>
           <w:b/>
@@ -3813,7 +3813,7 @@
         </w:rPr>
       </w:pPr>
       <w:bookmarkStart w:id="17" w:name="_Ref63176749"/>
-      <w:bookmarkStart w:id="18" w:name="_Toc65338820"/>
+      <w:bookmarkStart w:id="18" w:name="_Toc65592078"/>
       <w:r>
         <w:rPr>
           <w:b/>
@@ -3943,7 +3943,7 @@
         </w:rPr>
       </w:pPr>
       <w:bookmarkStart w:id="19" w:name="_Ref63176729"/>
-      <w:bookmarkStart w:id="20" w:name="_Toc65338821"/>
+      <w:bookmarkStart w:id="20" w:name="_Toc65592079"/>
       <w:r>
         <w:rPr>
           <w:b/>
@@ -4064,7 +4064,7 @@
         </w:rPr>
       </w:pPr>
       <w:bookmarkStart w:id="21" w:name="_Ref63176715"/>
-      <w:bookmarkStart w:id="22" w:name="_Toc65338822"/>
+      <w:bookmarkStart w:id="22" w:name="_Toc65592080"/>
       <w:r>
         <w:rPr>
           <w:b/>
@@ -4230,7 +4230,7 @@
         </w:rPr>
       </w:pPr>
       <w:bookmarkStart w:id="23" w:name="_Ref63176814"/>
-      <w:bookmarkStart w:id="24" w:name="_Toc65338823"/>
+      <w:bookmarkStart w:id="24" w:name="_Toc65592081"/>
       <w:r>
         <w:rPr>
           <w:b/>
@@ -4345,7 +4345,7 @@
         </w:rPr>
       </w:pPr>
       <w:bookmarkStart w:id="25" w:name="_Ref63176799"/>
-      <w:bookmarkStart w:id="26" w:name="_Toc65338824"/>
+      <w:bookmarkStart w:id="26" w:name="_Toc65592082"/>
       <w:r>
         <w:rPr>
           <w:b/>
@@ -4460,7 +4460,7 @@
         </w:rPr>
       </w:pPr>
       <w:bookmarkStart w:id="27" w:name="_Ref63176784"/>
-      <w:bookmarkStart w:id="28" w:name="_Toc65338825"/>
+      <w:bookmarkStart w:id="28" w:name="_Toc65592083"/>
       <w:r>
         <w:rPr>
           <w:b/>
@@ -4599,7 +4599,7 @@
           <w:szCs w:val="24"/>
         </w:rPr>
       </w:pPr>
-      <w:bookmarkStart w:id="29" w:name="_Toc65338826"/>
+      <w:bookmarkStart w:id="29" w:name="_Toc65592084"/>
       <w:r>
         <w:rPr>
           <w:rFonts w:ascii="Times New Roman" w:hAnsi="Times New Roman"/>
@@ -4739,12 +4739,11 @@
         <w:rPr>
           <w:noProof/>
         </w:rPr>
-        <w:lastRenderedPageBreak/>
         <w:drawing>
-          <wp:inline distT="0" distB="0" distL="0" distR="0" wp14:anchorId="54B89322" wp14:editId="3596793F">
-            <wp:extent cx="5513294" cy="5810164"/>
-            <wp:effectExtent l="0" t="0" r="0" b="0"/>
-            <wp:docPr id="20" name="Picture 20" descr="Diagram&#10;&#10;Description automatically generated"/>
+          <wp:inline distT="0" distB="0" distL="0" distR="0" wp14:anchorId="6E2DAC9D" wp14:editId="0673E2EF">
+            <wp:extent cx="6255453" cy="2186940"/>
+            <wp:effectExtent l="0" t="0" r="5715" b="0"/>
+            <wp:docPr id="1" name="Picture 1" descr="Diagram&#10;&#10;Description automatically generated"/>
             <wp:cNvGraphicFramePr>
               <a:graphicFrameLocks xmlns:a="http://schemas.openxmlformats.org/drawingml/2006/main" noChangeAspect="1"/>
             </wp:cNvGraphicFramePr>
@@ -4752,7 +4751,7 @@
               <a:graphicData uri="http://schemas.openxmlformats.org/drawingml/2006/picture">
                 <pic:pic xmlns:pic="http://schemas.openxmlformats.org/drawingml/2006/picture">
                   <pic:nvPicPr>
-                    <pic:cNvPr id="20" name="Picture 20" descr="Diagram&#10;&#10;Description automatically generated"/>
+                    <pic:cNvPr id="1" name="Picture 1" descr="Diagram&#10;&#10;Description automatically generated"/>
                     <pic:cNvPicPr/>
                   </pic:nvPicPr>
                   <pic:blipFill>
@@ -4770,7 +4769,7 @@
                   <pic:spPr>
                     <a:xfrm>
                       <a:off x="0" y="0"/>
-                      <a:ext cx="5526049" cy="5823606"/>
+                      <a:ext cx="6359802" cy="2223421"/>
                     </a:xfrm>
                     <a:prstGeom prst="rect">
                       <a:avLst/>
@@ -4797,7 +4796,7 @@
           <w:szCs w:val="24"/>
         </w:rPr>
       </w:pPr>
-      <w:bookmarkStart w:id="30" w:name="_Toc65338827"/>
+      <w:bookmarkStart w:id="30" w:name="_Toc65592085"/>
       <w:r>
         <w:rPr>
           <w:rFonts w:ascii="Times New Roman" w:hAnsi="Times New Roman"/>
@@ -4881,19 +4880,7 @@
           <w:sz w:val="24"/>
           <w:szCs w:val="24"/>
         </w:rPr>
-        <w:t xml:space="preserve">. </w:t>
-      </w:r>
-      <w:r>
-        <w:rPr>
-          <w:rFonts w:ascii="Times New Roman" w:hAnsi="Times New Roman"/>
-          <w:b/>
-          <w:bCs/>
-          <w:i w:val="0"/>
-          <w:iCs w:val="0"/>
-          <w:sz w:val="24"/>
-          <w:szCs w:val="24"/>
-        </w:rPr>
-        <w:t xml:space="preserve">Sequence Diagram for </w:t>
+        <w:t xml:space="preserve">. Sequence Diagram for </w:t>
       </w:r>
       <w:r>
         <w:rPr>
@@ -4970,7 +4957,7 @@
         </w:rPr>
       </w:pPr>
       <w:bookmarkStart w:id="31" w:name="_Ref63176454"/>
-      <w:bookmarkStart w:id="32" w:name="_Toc65338828"/>
+      <w:bookmarkStart w:id="32" w:name="_Toc65592086"/>
       <w:r>
         <w:rPr>
           <w:b/>
@@ -5099,7 +5086,7 @@
         </w:rPr>
       </w:pPr>
       <w:bookmarkStart w:id="33" w:name="_Ref63176469"/>
-      <w:bookmarkStart w:id="34" w:name="_Toc65338829"/>
+      <w:bookmarkStart w:id="34" w:name="_Toc65592087"/>
       <w:r>
         <w:rPr>
           <w:b/>
@@ -5229,7 +5216,7 @@
         </w:rPr>
       </w:pPr>
       <w:bookmarkStart w:id="35" w:name="_Ref63176481"/>
-      <w:bookmarkStart w:id="36" w:name="_Toc65338830"/>
+      <w:bookmarkStart w:id="36" w:name="_Toc65592088"/>
       <w:r>
         <w:rPr>
           <w:b/>
@@ -5294,10 +5281,10 @@
           <w:noProof/>
         </w:rPr>
         <w:drawing>
-          <wp:inline distT="0" distB="0" distL="0" distR="0" wp14:anchorId="2410D748" wp14:editId="351FA6F2">
-            <wp:extent cx="4885764" cy="2644588"/>
-            <wp:effectExtent l="0" t="0" r="3810" b="0"/>
-            <wp:docPr id="11" name="Picture 11" descr="Diagram&#10;&#10;Description automatically generated"/>
+          <wp:inline distT="0" distB="0" distL="0" distR="0" wp14:anchorId="20EBA70F" wp14:editId="72C875ED">
+            <wp:extent cx="4410158" cy="2387150"/>
+            <wp:effectExtent l="0" t="0" r="0" b="635"/>
+            <wp:docPr id="2" name="Picture 2" descr="Diagram&#10;&#10;Description automatically generated"/>
             <wp:cNvGraphicFramePr>
               <a:graphicFrameLocks xmlns:a="http://schemas.openxmlformats.org/drawingml/2006/main" noChangeAspect="1"/>
             </wp:cNvGraphicFramePr>
@@ -5305,7 +5292,7 @@
               <a:graphicData uri="http://schemas.openxmlformats.org/drawingml/2006/picture">
                 <pic:pic xmlns:pic="http://schemas.openxmlformats.org/drawingml/2006/picture">
                   <pic:nvPicPr>
-                    <pic:cNvPr id="11" name="Picture 11" descr="Diagram&#10;&#10;Description automatically generated"/>
+                    <pic:cNvPr id="2" name="Picture 2" descr="Diagram&#10;&#10;Description automatically generated"/>
                     <pic:cNvPicPr/>
                   </pic:nvPicPr>
                   <pic:blipFill>
@@ -5323,7 +5310,7 @@
                   <pic:spPr>
                     <a:xfrm>
                       <a:off x="0" y="0"/>
-                      <a:ext cx="4937450" cy="2672565"/>
+                      <a:ext cx="4470427" cy="2419773"/>
                     </a:xfrm>
                     <a:prstGeom prst="rect">
                       <a:avLst/>
@@ -5345,7 +5332,7 @@
         </w:rPr>
       </w:pPr>
       <w:bookmarkStart w:id="37" w:name="_Ref63176389"/>
-      <w:bookmarkStart w:id="38" w:name="_Toc65338831"/>
+      <w:bookmarkStart w:id="38" w:name="_Toc65592089"/>
       <w:r>
         <w:rPr>
           <w:b/>
@@ -5461,7 +5448,7 @@
         </w:rPr>
       </w:pPr>
       <w:bookmarkStart w:id="39" w:name="_Ref63176848"/>
-      <w:bookmarkStart w:id="40" w:name="_Toc65338832"/>
+      <w:bookmarkStart w:id="40" w:name="_Toc65592090"/>
       <w:r>
         <w:rPr>
           <w:b/>
@@ -5524,7 +5511,7 @@
       <w:pPr>
         <w:pStyle w:val="Heading1"/>
       </w:pPr>
-      <w:bookmarkStart w:id="41" w:name="_Toc65338834"/>
+      <w:bookmarkStart w:id="41" w:name="_Toc65587328"/>
       <w:r>
         <w:t>Contributions</w:t>
       </w:r>
@@ -5575,7 +5562,7 @@
       <w:pPr>
         <w:pStyle w:val="Heading1"/>
       </w:pPr>
-      <w:bookmarkStart w:id="42" w:name="_Toc65338835"/>
+      <w:bookmarkStart w:id="42" w:name="_Toc65587329"/>
       <w:r>
         <w:t>Appendices</w:t>
       </w:r>
@@ -5595,7 +5582,7 @@
         </w:tabs>
         <w:ind w:left="720"/>
       </w:pPr>
-      <w:bookmarkStart w:id="43" w:name="_Toc65338836"/>
+      <w:bookmarkStart w:id="43" w:name="_Toc65587330"/>
       <w:r>
         <w:t>Code File Names</w:t>
       </w:r>
@@ -5790,15 +5777,20 @@
           <w:color w:val="000000"/>
         </w:rPr>
       </w:pPr>
-      <w:proofErr w:type="spellStart"/>
       <w:r>
         <w:rPr>
           <w:rFonts w:ascii="Bodoni MT" w:hAnsi="Bodoni MT"/>
           <w:color w:val="000000"/>
         </w:rPr>
-        <w:t>Contactor.c</w:t>
-      </w:r>
-      <w:proofErr w:type="spellEnd"/>
+        <w:t>Contactor.</w:t>
+      </w:r>
+      <w:r>
+        <w:rPr>
+          <w:rFonts w:ascii="Bodoni MT" w:hAnsi="Bodoni MT"/>
+          <w:color w:val="000000"/>
+        </w:rPr>
+        <w:t>ino</w:t>
+      </w:r>
       <w:r>
         <w:rPr>
           <w:rFonts w:ascii="Bodoni MT" w:hAnsi="Bodoni MT"/>

</xml_diff>